<commit_message>
Ajout Terrain et Bloc
</commit_message>
<xml_diff>
--- a/Bloc.docx
+++ b/Bloc.docx
@@ -12,30 +12,625 @@
     </w:p>
     <w:p>
       <w:pPr>
+        <w:autoSpaceDE w:val="0"/>
+        <w:autoSpaceDN w:val="0"/>
+        <w:adjustRightInd w:val="0"/>
+        <w:spacing w:after="0" w:line="240" w:lineRule="auto"/>
+        <w:rPr>
+          <w:rFonts w:ascii="Courier New" w:hAnsi="Courier New" w:cs="Courier New"/>
+          <w:sz w:val="20"/>
+          <w:szCs w:val="20"/>
+          <w:lang w:val="en-GB"/>
+        </w:rPr>
+      </w:pPr>
+      <w:r>
+        <w:rPr>
+          <w:rFonts w:ascii="Courier New" w:hAnsi="Courier New" w:cs="Courier New"/>
+          <w:color w:val="3F7F5F"/>
+          <w:sz w:val="20"/>
+          <w:szCs w:val="20"/>
+          <w:lang w:val="en-GB"/>
+        </w:rPr>
+        <w:t>// [</w:t>
+      </w:r>
+      <w:proofErr w:type="spellStart"/>
+      <w:r>
+        <w:rPr>
+          <w:rFonts w:ascii="Courier New" w:hAnsi="Courier New" w:cs="Courier New"/>
+          <w:color w:val="3F7F5F"/>
+          <w:sz w:val="20"/>
+          <w:szCs w:val="20"/>
+          <w:u w:val="single"/>
+          <w:lang w:val="en-GB"/>
+        </w:rPr>
+        <w:t>const</w:t>
+      </w:r>
+      <w:proofErr w:type="spellEnd"/>
+      <w:r>
+        <w:rPr>
+          <w:rFonts w:ascii="Courier New" w:hAnsi="Courier New" w:cs="Courier New"/>
+          <w:color w:val="3F7F5F"/>
+          <w:sz w:val="20"/>
+          <w:szCs w:val="20"/>
+          <w:lang w:val="en-GB"/>
+        </w:rPr>
+        <w:t>]</w:t>
+      </w:r>
+    </w:p>
+    <w:p>
+      <w:pPr>
+        <w:autoSpaceDE w:val="0"/>
+        <w:autoSpaceDN w:val="0"/>
+        <w:adjustRightInd w:val="0"/>
+        <w:spacing w:after="0" w:line="240" w:lineRule="auto"/>
+        <w:rPr>
+          <w:rFonts w:ascii="Courier New" w:hAnsi="Courier New" w:cs="Courier New"/>
+          <w:sz w:val="20"/>
+          <w:szCs w:val="20"/>
+          <w:lang w:val="en-GB"/>
+        </w:rPr>
+      </w:pPr>
+      <w:r>
         <w:rPr>
           <w:rFonts w:ascii="Courier New" w:hAnsi="Courier New" w:cs="Courier New"/>
           <w:color w:val="000000"/>
           <w:sz w:val="20"/>
           <w:szCs w:val="20"/>
-        </w:rPr>
-      </w:pPr>
-      <w:r>
-        <w:rPr>
-          <w:rFonts w:ascii="Courier New" w:hAnsi="Courier New" w:cs="Courier New"/>
-          <w:color w:val="3F7F5F"/>
-          <w:sz w:val="20"/>
-          <w:szCs w:val="20"/>
-        </w:rPr>
-        <w:t>Spé de blocService</w:t>
-      </w:r>
-    </w:p>
-    <w:p>
-      <w:pPr>
+          <w:highlight w:val="lightGray"/>
+          <w:lang w:val="en-GB"/>
+        </w:rPr>
+        <w:t>TYPE</w:t>
+      </w:r>
+      <w:r>
         <w:rPr>
           <w:rFonts w:ascii="Courier New" w:hAnsi="Courier New" w:cs="Courier New"/>
           <w:color w:val="000000"/>
           <w:sz w:val="20"/>
           <w:szCs w:val="20"/>
+          <w:lang w:val="en-GB"/>
+        </w:rPr>
+        <w:t xml:space="preserve"> </w:t>
+      </w:r>
+      <w:proofErr w:type="spellStart"/>
+      <w:proofErr w:type="gramStart"/>
+      <w:r>
+        <w:rPr>
+          <w:rFonts w:ascii="Courier New" w:hAnsi="Courier New" w:cs="Courier New"/>
+          <w:color w:val="000000"/>
+          <w:sz w:val="20"/>
+          <w:szCs w:val="20"/>
+          <w:lang w:val="en-GB"/>
+        </w:rPr>
+        <w:t>getType</w:t>
+      </w:r>
+      <w:proofErr w:type="spellEnd"/>
+      <w:r>
+        <w:rPr>
+          <w:rFonts w:ascii="Courier New" w:hAnsi="Courier New" w:cs="Courier New"/>
+          <w:color w:val="000000"/>
+          <w:sz w:val="20"/>
+          <w:szCs w:val="20"/>
+          <w:lang w:val="en-GB"/>
+        </w:rPr>
+        <w:t>(</w:t>
+      </w:r>
+      <w:proofErr w:type="gramEnd"/>
+      <w:r>
+        <w:rPr>
+          <w:rFonts w:ascii="Courier New" w:hAnsi="Courier New" w:cs="Courier New"/>
+          <w:color w:val="000000"/>
+          <w:sz w:val="20"/>
+          <w:szCs w:val="20"/>
+          <w:lang w:val="en-GB"/>
+        </w:rPr>
+        <w:t>);</w:t>
+      </w:r>
+    </w:p>
+    <w:p>
+      <w:pPr>
+        <w:autoSpaceDE w:val="0"/>
+        <w:autoSpaceDN w:val="0"/>
+        <w:adjustRightInd w:val="0"/>
+        <w:spacing w:after="0" w:line="240" w:lineRule="auto"/>
+        <w:rPr>
+          <w:rFonts w:ascii="Courier New" w:hAnsi="Courier New" w:cs="Courier New"/>
+          <w:sz w:val="20"/>
+          <w:szCs w:val="20"/>
+          <w:lang w:val="en-GB"/>
+        </w:rPr>
+      </w:pPr>
+      <w:r>
+        <w:rPr>
+          <w:rFonts w:ascii="Courier New" w:hAnsi="Courier New" w:cs="Courier New"/>
+          <w:color w:val="000000"/>
+          <w:sz w:val="20"/>
+          <w:szCs w:val="20"/>
+          <w:lang w:val="en-GB"/>
+        </w:rPr>
+        <w:t xml:space="preserve">TRESOR </w:t>
+      </w:r>
+      <w:proofErr w:type="spellStart"/>
+      <w:proofErr w:type="gramStart"/>
+      <w:r>
+        <w:rPr>
+          <w:rFonts w:ascii="Courier New" w:hAnsi="Courier New" w:cs="Courier New"/>
+          <w:color w:val="000000"/>
+          <w:sz w:val="20"/>
+          <w:szCs w:val="20"/>
+          <w:lang w:val="en-GB"/>
+        </w:rPr>
+        <w:t>getTresor</w:t>
+      </w:r>
+      <w:proofErr w:type="spellEnd"/>
+      <w:r>
+        <w:rPr>
+          <w:rFonts w:ascii="Courier New" w:hAnsi="Courier New" w:cs="Courier New"/>
+          <w:color w:val="000000"/>
+          <w:sz w:val="20"/>
+          <w:szCs w:val="20"/>
+          <w:lang w:val="en-GB"/>
+        </w:rPr>
+        <w:t>(</w:t>
+      </w:r>
+      <w:proofErr w:type="gramEnd"/>
+      <w:r>
+        <w:rPr>
+          <w:rFonts w:ascii="Courier New" w:hAnsi="Courier New" w:cs="Courier New"/>
+          <w:color w:val="000000"/>
+          <w:sz w:val="20"/>
+          <w:szCs w:val="20"/>
+          <w:lang w:val="en-GB"/>
+        </w:rPr>
+        <w:t>);</w:t>
+      </w:r>
+    </w:p>
+    <w:p>
+      <w:pPr>
+        <w:autoSpaceDE w:val="0"/>
+        <w:autoSpaceDN w:val="0"/>
+        <w:adjustRightInd w:val="0"/>
+        <w:spacing w:after="0" w:line="240" w:lineRule="auto"/>
+        <w:rPr>
+          <w:rFonts w:ascii="Courier New" w:hAnsi="Courier New" w:cs="Courier New"/>
+          <w:sz w:val="20"/>
+          <w:szCs w:val="20"/>
+          <w:lang w:val="en-GB"/>
+        </w:rPr>
+      </w:pPr>
+    </w:p>
+    <w:p>
+      <w:pPr>
+        <w:autoSpaceDE w:val="0"/>
+        <w:autoSpaceDN w:val="0"/>
+        <w:adjustRightInd w:val="0"/>
+        <w:spacing w:after="0" w:line="240" w:lineRule="auto"/>
+        <w:rPr>
+          <w:rFonts w:ascii="Courier New" w:hAnsi="Courier New" w:cs="Courier New"/>
+          <w:sz w:val="20"/>
+          <w:szCs w:val="20"/>
+          <w:lang w:val="en-GB"/>
+        </w:rPr>
+      </w:pPr>
+      <w:r>
+        <w:rPr>
+          <w:rFonts w:ascii="Courier New" w:hAnsi="Courier New" w:cs="Courier New"/>
+          <w:color w:val="3F7F5F"/>
+          <w:sz w:val="20"/>
+          <w:szCs w:val="20"/>
+          <w:lang w:val="en-GB"/>
+        </w:rPr>
+        <w:t>// [invariants]</w:t>
+      </w:r>
+    </w:p>
+    <w:p>
+      <w:pPr>
+        <w:autoSpaceDE w:val="0"/>
+        <w:autoSpaceDN w:val="0"/>
+        <w:adjustRightInd w:val="0"/>
+        <w:spacing w:after="0" w:line="240" w:lineRule="auto"/>
+        <w:rPr>
+          <w:rFonts w:ascii="Courier New" w:hAnsi="Courier New" w:cs="Courier New"/>
+          <w:sz w:val="20"/>
+          <w:szCs w:val="20"/>
+          <w:lang w:val="en-GB"/>
+        </w:rPr>
+      </w:pPr>
+      <w:r>
+        <w:rPr>
+          <w:rFonts w:ascii="Courier New" w:hAnsi="Courier New" w:cs="Courier New"/>
+          <w:color w:val="000000"/>
+          <w:sz w:val="20"/>
+          <w:szCs w:val="20"/>
+          <w:lang w:val="en-GB"/>
+        </w:rPr>
+        <w:tab/>
+      </w:r>
+    </w:p>
+    <w:p>
+      <w:pPr>
+        <w:autoSpaceDE w:val="0"/>
+        <w:autoSpaceDN w:val="0"/>
+        <w:adjustRightInd w:val="0"/>
+        <w:spacing w:after="0" w:line="240" w:lineRule="auto"/>
+        <w:rPr>
+          <w:rFonts w:ascii="Courier New" w:hAnsi="Courier New" w:cs="Courier New"/>
+          <w:sz w:val="20"/>
+          <w:szCs w:val="20"/>
+          <w:lang w:val="en-GB"/>
+        </w:rPr>
+      </w:pPr>
+      <w:r>
+        <w:rPr>
+          <w:rFonts w:ascii="Courier New" w:hAnsi="Courier New" w:cs="Courier New"/>
+          <w:color w:val="3F7F5F"/>
+          <w:sz w:val="20"/>
+          <w:szCs w:val="20"/>
+          <w:lang w:val="en-GB"/>
+        </w:rPr>
+        <w:t>// \</w:t>
+      </w:r>
+      <w:r>
+        <w:rPr>
+          <w:rFonts w:ascii="Courier New" w:hAnsi="Courier New" w:cs="Courier New"/>
+          <w:color w:val="3F7F5F"/>
+          <w:sz w:val="20"/>
+          <w:szCs w:val="20"/>
+          <w:u w:val="single"/>
+          <w:lang w:val="en-GB"/>
+        </w:rPr>
+        <w:t>pre</w:t>
+      </w:r>
+      <w:r>
+        <w:rPr>
+          <w:rFonts w:ascii="Courier New" w:hAnsi="Courier New" w:cs="Courier New"/>
+          <w:color w:val="3F7F5F"/>
+          <w:sz w:val="20"/>
+          <w:szCs w:val="20"/>
+          <w:lang w:val="en-GB"/>
+        </w:rPr>
+        <w:t xml:space="preserve"> </w:t>
+      </w:r>
+      <w:proofErr w:type="spellStart"/>
+      <w:proofErr w:type="gramStart"/>
+      <w:r>
+        <w:rPr>
+          <w:rFonts w:ascii="Courier New" w:hAnsi="Courier New" w:cs="Courier New"/>
+          <w:color w:val="3F7F5F"/>
+          <w:sz w:val="20"/>
+          <w:szCs w:val="20"/>
+          <w:u w:val="single"/>
+          <w:lang w:val="en-GB"/>
+        </w:rPr>
+        <w:t>init</w:t>
+      </w:r>
+      <w:proofErr w:type="spellEnd"/>
+      <w:r>
+        <w:rPr>
+          <w:rFonts w:ascii="Courier New" w:hAnsi="Courier New" w:cs="Courier New"/>
+          <w:color w:val="3F7F5F"/>
+          <w:sz w:val="20"/>
+          <w:szCs w:val="20"/>
+          <w:lang w:val="en-GB"/>
+        </w:rPr>
+        <w:t>(</w:t>
+      </w:r>
+      <w:proofErr w:type="gramEnd"/>
+      <w:r>
+        <w:rPr>
+          <w:rFonts w:ascii="Courier New" w:hAnsi="Courier New" w:cs="Courier New"/>
+          <w:color w:val="3F7F5F"/>
+          <w:sz w:val="20"/>
+          <w:szCs w:val="20"/>
+          <w:lang w:val="en-GB"/>
+        </w:rPr>
+        <w:t>m)</w:t>
+      </w:r>
+    </w:p>
+    <w:p>
+      <w:pPr>
+        <w:autoSpaceDE w:val="0"/>
+        <w:autoSpaceDN w:val="0"/>
+        <w:adjustRightInd w:val="0"/>
+        <w:spacing w:after="0" w:line="240" w:lineRule="auto"/>
+        <w:rPr>
+          <w:rFonts w:ascii="Courier New" w:hAnsi="Courier New" w:cs="Courier New"/>
+          <w:sz w:val="20"/>
+          <w:szCs w:val="20"/>
+          <w:lang w:val="en-GB"/>
+        </w:rPr>
+      </w:pPr>
+      <w:r>
+        <w:rPr>
+          <w:rFonts w:ascii="Courier New" w:hAnsi="Courier New" w:cs="Courier New"/>
+          <w:color w:val="3F7F5F"/>
+          <w:sz w:val="20"/>
+          <w:szCs w:val="20"/>
+          <w:lang w:val="en-GB"/>
+        </w:rPr>
+        <w:t xml:space="preserve">// \post </w:t>
+      </w:r>
+      <w:proofErr w:type="spellStart"/>
+      <w:proofErr w:type="gramStart"/>
+      <w:r>
+        <w:rPr>
+          <w:rFonts w:ascii="Courier New" w:hAnsi="Courier New" w:cs="Courier New"/>
+          <w:color w:val="3F7F5F"/>
+          <w:sz w:val="20"/>
+          <w:szCs w:val="20"/>
+          <w:lang w:val="en-GB"/>
+        </w:rPr>
+        <w:t>getType</w:t>
+      </w:r>
+      <w:proofErr w:type="spellEnd"/>
+      <w:r>
+        <w:rPr>
+          <w:rFonts w:ascii="Courier New" w:hAnsi="Courier New" w:cs="Courier New"/>
+          <w:color w:val="3F7F5F"/>
+          <w:sz w:val="20"/>
+          <w:szCs w:val="20"/>
+          <w:lang w:val="en-GB"/>
+        </w:rPr>
+        <w:t>(</w:t>
+      </w:r>
+      <w:proofErr w:type="spellStart"/>
+      <w:proofErr w:type="gramEnd"/>
+      <w:r>
+        <w:rPr>
+          <w:rFonts w:ascii="Courier New" w:hAnsi="Courier New" w:cs="Courier New"/>
+          <w:color w:val="3F7F5F"/>
+          <w:sz w:val="20"/>
+          <w:szCs w:val="20"/>
+          <w:u w:val="single"/>
+          <w:lang w:val="en-GB"/>
+        </w:rPr>
+        <w:t>init</w:t>
+      </w:r>
+      <w:proofErr w:type="spellEnd"/>
+      <w:r>
+        <w:rPr>
+          <w:rFonts w:ascii="Courier New" w:hAnsi="Courier New" w:cs="Courier New"/>
+          <w:color w:val="3F7F5F"/>
+          <w:sz w:val="20"/>
+          <w:szCs w:val="20"/>
+          <w:lang w:val="en-GB"/>
+        </w:rPr>
+        <w:t xml:space="preserve">(x, y, type, </w:t>
+      </w:r>
+      <w:proofErr w:type="spellStart"/>
+      <w:r>
+        <w:rPr>
+          <w:rFonts w:ascii="Courier New" w:hAnsi="Courier New" w:cs="Courier New"/>
+          <w:color w:val="3F7F5F"/>
+          <w:sz w:val="20"/>
+          <w:szCs w:val="20"/>
+          <w:u w:val="single"/>
+          <w:lang w:val="en-GB"/>
+        </w:rPr>
+        <w:t>tresor</w:t>
+      </w:r>
+      <w:proofErr w:type="spellEnd"/>
+      <w:r>
+        <w:rPr>
+          <w:rFonts w:ascii="Courier New" w:hAnsi="Courier New" w:cs="Courier New"/>
+          <w:color w:val="3F7F5F"/>
+          <w:sz w:val="20"/>
+          <w:szCs w:val="20"/>
+          <w:lang w:val="en-GB"/>
+        </w:rPr>
+        <w:t>)) = type</w:t>
+      </w:r>
+    </w:p>
+    <w:p>
+      <w:pPr>
+        <w:autoSpaceDE w:val="0"/>
+        <w:autoSpaceDN w:val="0"/>
+        <w:adjustRightInd w:val="0"/>
+        <w:spacing w:after="0" w:line="240" w:lineRule="auto"/>
+        <w:rPr>
+          <w:rFonts w:ascii="Courier New" w:hAnsi="Courier New" w:cs="Courier New"/>
+          <w:sz w:val="20"/>
+          <w:szCs w:val="20"/>
+          <w:lang w:val="en-GB"/>
+        </w:rPr>
+      </w:pPr>
+      <w:r>
+        <w:rPr>
+          <w:rFonts w:ascii="Courier New" w:hAnsi="Courier New" w:cs="Courier New"/>
+          <w:color w:val="3F7F5F"/>
+          <w:sz w:val="20"/>
+          <w:szCs w:val="20"/>
+          <w:lang w:val="en-GB"/>
+        </w:rPr>
+        <w:t xml:space="preserve">// \post </w:t>
+      </w:r>
+      <w:proofErr w:type="spellStart"/>
+      <w:proofErr w:type="gramStart"/>
+      <w:r>
+        <w:rPr>
+          <w:rFonts w:ascii="Courier New" w:hAnsi="Courier New" w:cs="Courier New"/>
+          <w:color w:val="3F7F5F"/>
+          <w:sz w:val="20"/>
+          <w:szCs w:val="20"/>
+          <w:lang w:val="en-GB"/>
+        </w:rPr>
+        <w:t>getTresor</w:t>
+      </w:r>
+      <w:proofErr w:type="spellEnd"/>
+      <w:r>
+        <w:rPr>
+          <w:rFonts w:ascii="Courier New" w:hAnsi="Courier New" w:cs="Courier New"/>
+          <w:color w:val="3F7F5F"/>
+          <w:sz w:val="20"/>
+          <w:szCs w:val="20"/>
+          <w:lang w:val="en-GB"/>
+        </w:rPr>
+        <w:t>(</w:t>
+      </w:r>
+      <w:proofErr w:type="spellStart"/>
+      <w:proofErr w:type="gramEnd"/>
+      <w:r>
+        <w:rPr>
+          <w:rFonts w:ascii="Courier New" w:hAnsi="Courier New" w:cs="Courier New"/>
+          <w:color w:val="3F7F5F"/>
+          <w:sz w:val="20"/>
+          <w:szCs w:val="20"/>
+          <w:u w:val="single"/>
+          <w:lang w:val="en-GB"/>
+        </w:rPr>
+        <w:t>init</w:t>
+      </w:r>
+      <w:proofErr w:type="spellEnd"/>
+      <w:r>
+        <w:rPr>
+          <w:rFonts w:ascii="Courier New" w:hAnsi="Courier New" w:cs="Courier New"/>
+          <w:color w:val="3F7F5F"/>
+          <w:sz w:val="20"/>
+          <w:szCs w:val="20"/>
+          <w:lang w:val="en-GB"/>
+        </w:rPr>
+        <w:t xml:space="preserve">(x, y, type, </w:t>
+      </w:r>
+      <w:proofErr w:type="spellStart"/>
+      <w:r>
+        <w:rPr>
+          <w:rFonts w:ascii="Courier New" w:hAnsi="Courier New" w:cs="Courier New"/>
+          <w:color w:val="3F7F5F"/>
+          <w:sz w:val="20"/>
+          <w:szCs w:val="20"/>
+          <w:u w:val="single"/>
+          <w:lang w:val="en-GB"/>
+        </w:rPr>
+        <w:t>tresor</w:t>
+      </w:r>
+      <w:proofErr w:type="spellEnd"/>
+      <w:r>
+        <w:rPr>
+          <w:rFonts w:ascii="Courier New" w:hAnsi="Courier New" w:cs="Courier New"/>
+          <w:color w:val="3F7F5F"/>
+          <w:sz w:val="20"/>
+          <w:szCs w:val="20"/>
+          <w:lang w:val="en-GB"/>
+        </w:rPr>
+        <w:t xml:space="preserve">)) = </w:t>
+      </w:r>
+      <w:proofErr w:type="spellStart"/>
+      <w:r>
+        <w:rPr>
+          <w:rFonts w:ascii="Courier New" w:hAnsi="Courier New" w:cs="Courier New"/>
+          <w:color w:val="3F7F5F"/>
+          <w:sz w:val="20"/>
+          <w:szCs w:val="20"/>
+          <w:u w:val="single"/>
+          <w:lang w:val="en-GB"/>
+        </w:rPr>
+        <w:t>tresor</w:t>
+      </w:r>
+      <w:proofErr w:type="spellEnd"/>
+    </w:p>
+    <w:p>
+      <w:pPr>
+        <w:rPr>
+          <w:rFonts w:ascii="Courier New" w:hAnsi="Courier New" w:cs="Courier New"/>
+          <w:color w:val="000000"/>
+          <w:sz w:val="20"/>
+          <w:szCs w:val="20"/>
+          <w:lang w:val="en-GB"/>
+        </w:rPr>
+      </w:pPr>
+      <w:proofErr w:type="gramStart"/>
+      <w:r>
+        <w:rPr>
+          <w:rFonts w:ascii="Courier New" w:hAnsi="Courier New" w:cs="Courier New"/>
+          <w:b/>
+          <w:bCs/>
+          <w:color w:val="7F0055"/>
+          <w:sz w:val="20"/>
+          <w:szCs w:val="20"/>
+          <w:lang w:val="en-GB"/>
+        </w:rPr>
+        <w:t>void</w:t>
+      </w:r>
+      <w:proofErr w:type="gramEnd"/>
+      <w:r>
+        <w:rPr>
+          <w:rFonts w:ascii="Courier New" w:hAnsi="Courier New" w:cs="Courier New"/>
+          <w:color w:val="000000"/>
+          <w:sz w:val="20"/>
+          <w:szCs w:val="20"/>
+          <w:lang w:val="en-GB"/>
+        </w:rPr>
+        <w:t xml:space="preserve"> </w:t>
+      </w:r>
+      <w:proofErr w:type="spellStart"/>
+      <w:r>
+        <w:rPr>
+          <w:rFonts w:ascii="Courier New" w:hAnsi="Courier New" w:cs="Courier New"/>
+          <w:color w:val="000000"/>
+          <w:sz w:val="20"/>
+          <w:szCs w:val="20"/>
+          <w:lang w:val="en-GB"/>
+        </w:rPr>
+        <w:t>init</w:t>
+      </w:r>
+      <w:proofErr w:type="spellEnd"/>
+      <w:r>
+        <w:rPr>
+          <w:rFonts w:ascii="Courier New" w:hAnsi="Courier New" w:cs="Courier New"/>
+          <w:color w:val="000000"/>
+          <w:sz w:val="20"/>
+          <w:szCs w:val="20"/>
+          <w:lang w:val="en-GB"/>
+        </w:rPr>
+        <w:t>(</w:t>
+      </w:r>
+      <w:r>
+        <w:rPr>
+          <w:rFonts w:ascii="Courier New" w:hAnsi="Courier New" w:cs="Courier New"/>
+          <w:color w:val="000000"/>
+          <w:sz w:val="20"/>
+          <w:szCs w:val="20"/>
+          <w:highlight w:val="lightGray"/>
+          <w:lang w:val="en-GB"/>
+        </w:rPr>
+        <w:t>TYPE</w:t>
+      </w:r>
+      <w:r>
+        <w:rPr>
+          <w:rFonts w:ascii="Courier New" w:hAnsi="Courier New" w:cs="Courier New"/>
+          <w:color w:val="000000"/>
+          <w:sz w:val="20"/>
+          <w:szCs w:val="20"/>
+          <w:lang w:val="en-GB"/>
+        </w:rPr>
+        <w:t xml:space="preserve"> type, TRESOR </w:t>
+      </w:r>
+      <w:proofErr w:type="spellStart"/>
+      <w:r>
+        <w:rPr>
+          <w:rFonts w:ascii="Courier New" w:hAnsi="Courier New" w:cs="Courier New"/>
+          <w:color w:val="000000"/>
+          <w:sz w:val="20"/>
+          <w:szCs w:val="20"/>
+          <w:lang w:val="en-GB"/>
+        </w:rPr>
+        <w:t>tresor</w:t>
+      </w:r>
+      <w:proofErr w:type="spellEnd"/>
+      <w:r>
+        <w:rPr>
+          <w:rFonts w:ascii="Courier New" w:hAnsi="Courier New" w:cs="Courier New"/>
+          <w:color w:val="000000"/>
+          <w:sz w:val="20"/>
+          <w:szCs w:val="20"/>
+          <w:lang w:val="en-GB"/>
+        </w:rPr>
+        <w:t>);</w:t>
+      </w:r>
+    </w:p>
+    <w:p>
+      <w:pPr>
+        <w:rPr>
+          <w:lang w:val="en-GB"/>
         </w:rPr>
       </w:pPr>
     </w:p>
@@ -43,123 +638,22 @@
       <w:r>
         <w:t xml:space="preserve">Classe de Test – </w:t>
       </w:r>
+      <w:proofErr w:type="spellStart"/>
       <w:r>
         <w:rPr>
           <w:highlight w:val="lightGray"/>
-          <w:lang w:val="en-GB"/>
         </w:rPr>
         <w:t>Bloc</w:t>
       </w:r>
-      <w:bookmarkStart w:id="0" w:name="_GoBack"/>
-      <w:bookmarkEnd w:id="0"/>
       <w:r>
         <w:rPr>
           <w:highlight w:val="lightGray"/>
-          <w:lang w:val="en-GB"/>
         </w:rPr>
         <w:t>AbstractTest</w:t>
       </w:r>
+      <w:proofErr w:type="spellEnd"/>
     </w:p>
     <w:p/>
-    <w:p>
-      <w:r>
-        <w:t>PRECONDITIONS</w:t>
-      </w:r>
-    </w:p>
-    <w:p>
-      <w:pPr>
-        <w:pStyle w:val="Paragraphedeliste"/>
-        <w:numPr>
-          <w:ilvl w:val="0"/>
-          <w:numId w:val="2"/>
-        </w:numPr>
-        <w:ind w:left="426" w:hanging="426"/>
-      </w:pPr>
-      <w:r>
-        <w:t>Objectif 1 : init</w:t>
-      </w:r>
-    </w:p>
-    <w:p>
-      <w:pPr>
-        <w:pStyle w:val="Paragraphedeliste"/>
-        <w:numPr>
-          <w:ilvl w:val="1"/>
-          <w:numId w:val="1"/>
-        </w:numPr>
-      </w:pPr>
-      <w:r>
-        <w:t>cas positif</w:t>
-      </w:r>
-    </w:p>
-    <w:p>
-      <w:pPr>
-        <w:pStyle w:val="Paragraphedeliste"/>
-      </w:pPr>
-      <w:r>
-        <w:t>condition initiale : aucune</w:t>
-      </w:r>
-    </w:p>
-    <w:p>
-      <w:pPr>
-        <w:pStyle w:val="Paragraphedeliste"/>
-      </w:pPr>
-      <w:r>
-        <w:t>opération : L1.1=</w:t>
-      </w:r>
-    </w:p>
-    <w:p>
-      <w:pPr>
-        <w:pStyle w:val="Paragraphedeliste"/>
-      </w:pPr>
-      <w:r>
-        <w:t>oracle : pas de message d’erreur</w:t>
-      </w:r>
-    </w:p>
-    <w:p>
-      <w:pPr>
-        <w:pStyle w:val="Paragraphedeliste"/>
-        <w:numPr>
-          <w:ilvl w:val="1"/>
-          <w:numId w:val="1"/>
-        </w:numPr>
-      </w:pPr>
-      <w:r>
-        <w:t>cas négatif</w:t>
-      </w:r>
-      <w:r>
-        <w:t xml:space="preserve"> </w:t>
-      </w:r>
-    </w:p>
-    <w:p>
-      <w:pPr>
-        <w:pStyle w:val="Paragraphedeliste"/>
-      </w:pPr>
-      <w:r>
-        <w:t>condition initiale : aucune</w:t>
-      </w:r>
-    </w:p>
-    <w:p>
-      <w:pPr>
-        <w:pStyle w:val="Paragraphedeliste"/>
-      </w:pPr>
-      <w:r>
-        <w:t>opération : L1.1=</w:t>
-      </w:r>
-    </w:p>
-    <w:p>
-      <w:pPr>
-        <w:pStyle w:val="Paragraphedeliste"/>
-      </w:pPr>
-      <w:r>
-        <w:t xml:space="preserve">oracle : </w:t>
-      </w:r>
-    </w:p>
-    <w:p>
-      <w:pPr>
-        <w:pStyle w:val="Paragraphedeliste"/>
-        <w:ind w:left="360"/>
-      </w:pPr>
-    </w:p>
     <w:p>
       <w:r>
         <w:t>POST-CONDITION</w:t>
@@ -182,8 +676,19 @@
         <w:ind w:left="425" w:hanging="425"/>
       </w:pPr>
       <w:r>
-        <w:t>Objectif 2 : init</w:t>
-      </w:r>
+        <w:t xml:space="preserve">Objectif </w:t>
+      </w:r>
+      <w:r>
+        <w:t>1</w:t>
+      </w:r>
+      <w:r>
+        <w:t xml:space="preserve"> : </w:t>
+      </w:r>
+      <w:proofErr w:type="spellStart"/>
+      <w:r>
+        <w:t>init</w:t>
+      </w:r>
+      <w:proofErr w:type="spellEnd"/>
     </w:p>
     <w:p>
       <w:pPr>
@@ -200,7 +705,32 @@
         <w:ind w:firstLine="708"/>
       </w:pPr>
       <w:r>
-        <w:t xml:space="preserve">opération : L2.1 = </w:t>
+        <w:t>opération : L</w:t>
+      </w:r>
+      <w:r>
+        <w:t>1</w:t>
+      </w:r>
+      <w:r>
+        <w:t xml:space="preserve">.1 = </w:t>
+      </w:r>
+      <w:proofErr w:type="spellStart"/>
+      <w:proofErr w:type="gramStart"/>
+      <w:r>
+        <w:t>init</w:t>
+      </w:r>
+      <w:proofErr w:type="spellEnd"/>
+      <w:r>
+        <w:t>(</w:t>
+      </w:r>
+      <w:proofErr w:type="gramEnd"/>
+      <w:r>
+        <w:t>TYPE.MURBRIQUE, TRESOR.</w:t>
+      </w:r>
+      <w:r>
+        <w:t>DETONATOR</w:t>
+      </w:r>
+      <w:r>
+        <w:t>)</w:t>
       </w:r>
     </w:p>
     <w:p>
@@ -208,120 +738,56 @@
         <w:spacing w:after="0"/>
         <w:ind w:left="708"/>
       </w:pPr>
-      <w:r>
-        <w:t xml:space="preserve">oracle : </w:t>
-      </w:r>
-    </w:p>
-    <w:p>
-      <w:pPr>
-        <w:spacing w:after="0"/>
-        <w:ind w:left="708"/>
-      </w:pPr>
-    </w:p>
-    <w:p>
-      <w:pPr>
-        <w:pStyle w:val="Paragraphedeliste"/>
-        <w:numPr>
-          <w:ilvl w:val="0"/>
-          <w:numId w:val="2"/>
-        </w:numPr>
-        <w:spacing w:after="0"/>
-        <w:ind w:left="426" w:hanging="426"/>
-      </w:pPr>
-      <w:r>
-        <w:t xml:space="preserve">Objectif 3 : pasJeu </w:t>
-      </w:r>
-    </w:p>
-    <w:p>
-      <w:pPr>
-        <w:spacing w:after="0"/>
-        <w:ind w:left="720"/>
-      </w:pPr>
-      <w:r>
-        <w:t>Condition initiale : I3.1 =</w:t>
-      </w:r>
-    </w:p>
-    <w:p>
-      <w:pPr>
-        <w:spacing w:after="0"/>
-        <w:ind w:left="720"/>
-      </w:pPr>
-      <w:r>
-        <w:t>Opération : L3.1 =</w:t>
-      </w:r>
-    </w:p>
-    <w:p>
-      <w:pPr>
-        <w:ind w:left="720"/>
-      </w:pPr>
-      <w:r>
-        <w:t>Oracle </w:t>
-      </w:r>
-    </w:p>
-    <w:p>
-      <w:pPr>
-        <w:ind w:left="720"/>
-      </w:pPr>
-    </w:p>
-    <w:p>
-      <w:pPr>
-        <w:ind w:left="720"/>
-      </w:pPr>
-      <w:r>
-        <w:t>INVARIANTS</w:t>
-      </w:r>
-    </w:p>
-    <w:p>
-      <w:pPr>
-        <w:spacing w:after="0"/>
-        <w:ind w:left="720"/>
-      </w:pPr>
-      <w:r>
-        <w:t>Objectif 4 : getPasJeuCourrant</w:t>
-      </w:r>
-    </w:p>
-    <w:p>
-      <w:pPr>
-        <w:spacing w:after="0"/>
-        <w:ind w:left="720"/>
-      </w:pPr>
-      <w:r>
-        <w:tab/>
-        <w:t xml:space="preserve">Condition initiale : I4.1 = </w:t>
-      </w:r>
-    </w:p>
-    <w:p>
-      <w:pPr>
-        <w:spacing w:after="0"/>
-        <w:ind w:left="720"/>
-      </w:pPr>
-      <w:r>
-        <w:tab/>
-        <w:t xml:space="preserve">Opération : L4.1 = </w:t>
-      </w:r>
-    </w:p>
-    <w:p>
-      <w:pPr>
-        <w:spacing w:after="0"/>
-        <w:ind w:left="720"/>
-      </w:pPr>
-      <w:r>
-        <w:tab/>
-        <w:t>Oracle : invariants vrais</w:t>
-      </w:r>
-    </w:p>
-    <w:p>
-      <w:pPr>
-        <w:spacing w:after="0"/>
-        <w:ind w:left="720"/>
-      </w:pPr>
-    </w:p>
-    <w:p>
-      <w:pPr>
-        <w:ind w:left="720"/>
-      </w:pPr>
-    </w:p>
-    <w:p/>
+      <w:proofErr w:type="gramStart"/>
+      <w:r>
+        <w:t>oracle</w:t>
+      </w:r>
+      <w:proofErr w:type="gramEnd"/>
+      <w:r>
+        <w:t xml:space="preserve"> : </w:t>
+      </w:r>
+      <w:r>
+        <w:t xml:space="preserve">invariants vrais et </w:t>
+      </w:r>
+      <w:proofErr w:type="spellStart"/>
+      <w:r>
+        <w:t>getType</w:t>
+      </w:r>
+      <w:proofErr w:type="spellEnd"/>
+      <w:r>
+        <w:t>(L1.1) = TYPE.</w:t>
+      </w:r>
+      <w:r>
+        <w:t xml:space="preserve"> </w:t>
+      </w:r>
+      <w:r>
+        <w:t>MURBRIQUE</w:t>
+      </w:r>
+      <w:r>
+        <w:t xml:space="preserve"> et </w:t>
+      </w:r>
+      <w:proofErr w:type="spellStart"/>
+      <w:r>
+        <w:t>getTresor</w:t>
+      </w:r>
+      <w:proofErr w:type="spellEnd"/>
+      <w:r>
+        <w:t>(L1.1)=TRESOR.</w:t>
+      </w:r>
+      <w:r>
+        <w:t xml:space="preserve"> </w:t>
+      </w:r>
+      <w:r>
+        <w:t>DETONATOR</w:t>
+      </w:r>
+      <w:r>
+        <w:t>.</w:t>
+      </w:r>
+    </w:p>
+    <w:p>
+      <w:bookmarkStart w:id="0" w:name="_GoBack"/>
+      <w:bookmarkEnd w:id="0"/>
+    </w:p>
     <w:sectPr>
       <w:pgSz w:w="11906" w:h="16838"/>
       <w:pgMar w:top="1417" w:right="1417" w:bottom="1417" w:left="1417" w:header="708" w:footer="708" w:gutter="0"/>

</xml_diff>

<commit_message>
Ajout partiel de Bombe, tests (java) et implémentation à faire
</commit_message>
<xml_diff>
--- a/Bloc.docx
+++ b/Bloc.docx
@@ -5,8 +5,14 @@
     <w:p>
       <w:pPr>
         <w:jc w:val="center"/>
-      </w:pPr>
-      <w:r>
+        <w:rPr>
+          <w:lang w:val="en-GB"/>
+        </w:rPr>
+      </w:pPr>
+      <w:r>
+        <w:rPr>
+          <w:lang w:val="en-GB"/>
+        </w:rPr>
         <w:t>Bloc</w:t>
       </w:r>
     </w:p>
@@ -18,44 +24,12 @@
         <w:spacing w:after="0" w:line="240" w:lineRule="auto"/>
         <w:rPr>
           <w:rFonts w:ascii="Courier New" w:hAnsi="Courier New" w:cs="Courier New"/>
-          <w:sz w:val="20"/>
-          <w:szCs w:val="20"/>
-          <w:lang w:val="en-GB"/>
-        </w:rPr>
-      </w:pPr>
-      <w:r>
-        <w:rPr>
-          <w:rFonts w:ascii="Courier New" w:hAnsi="Courier New" w:cs="Courier New"/>
-          <w:color w:val="3F7F5F"/>
-          <w:sz w:val="20"/>
-          <w:szCs w:val="20"/>
-          <w:lang w:val="en-GB"/>
-        </w:rPr>
-        <w:t>// [</w:t>
-      </w:r>
-      <w:proofErr w:type="spellStart"/>
-      <w:r>
-        <w:rPr>
-          <w:rFonts w:ascii="Courier New" w:hAnsi="Courier New" w:cs="Courier New"/>
-          <w:color w:val="3F7F5F"/>
-          <w:sz w:val="20"/>
-          <w:szCs w:val="20"/>
-          <w:u w:val="single"/>
-          <w:lang w:val="en-GB"/>
-        </w:rPr>
-        <w:t>const</w:t>
-      </w:r>
-      <w:proofErr w:type="spellEnd"/>
-      <w:r>
-        <w:rPr>
-          <w:rFonts w:ascii="Courier New" w:hAnsi="Courier New" w:cs="Courier New"/>
-          <w:color w:val="3F7F5F"/>
-          <w:sz w:val="20"/>
-          <w:szCs w:val="20"/>
-          <w:lang w:val="en-GB"/>
-        </w:rPr>
-        <w:t>]</w:t>
-      </w:r>
+          <w:color w:val="3F7F5F"/>
+          <w:sz w:val="20"/>
+          <w:szCs w:val="20"/>
+          <w:lang w:val="en-GB"/>
+        </w:rPr>
+      </w:pPr>
     </w:p>
     <w:p>
       <w:pPr>
@@ -73,57 +47,35 @@
       <w:r>
         <w:rPr>
           <w:rFonts w:ascii="Courier New" w:hAnsi="Courier New" w:cs="Courier New"/>
-          <w:color w:val="000000"/>
-          <w:sz w:val="20"/>
-          <w:szCs w:val="20"/>
-          <w:highlight w:val="lightGray"/>
-          <w:lang w:val="en-GB"/>
-        </w:rPr>
-        <w:t>TYPE</w:t>
-      </w:r>
-      <w:r>
-        <w:rPr>
-          <w:rFonts w:ascii="Courier New" w:hAnsi="Courier New" w:cs="Courier New"/>
-          <w:color w:val="000000"/>
-          <w:sz w:val="20"/>
-          <w:szCs w:val="20"/>
-          <w:lang w:val="en-GB"/>
-        </w:rPr>
-        <w:t xml:space="preserve"> </w:t>
+          <w:color w:val="3F7F5F"/>
+          <w:sz w:val="20"/>
+          <w:szCs w:val="20"/>
+          <w:lang w:val="en-GB"/>
+        </w:rPr>
+        <w:t>// [</w:t>
       </w:r>
       <w:proofErr w:type="spellStart"/>
-      <w:proofErr w:type="gramStart"/>
-      <w:r>
-        <w:rPr>
-          <w:rFonts w:ascii="Courier New" w:hAnsi="Courier New" w:cs="Courier New"/>
-          <w:color w:val="000000"/>
-          <w:sz w:val="20"/>
-          <w:szCs w:val="20"/>
-          <w:lang w:val="en-GB"/>
-        </w:rPr>
-        <w:t>getType</w:t>
+      <w:r>
+        <w:rPr>
+          <w:rFonts w:ascii="Courier New" w:hAnsi="Courier New" w:cs="Courier New"/>
+          <w:color w:val="3F7F5F"/>
+          <w:sz w:val="20"/>
+          <w:szCs w:val="20"/>
+          <w:u w:val="single"/>
+          <w:lang w:val="en-GB"/>
+        </w:rPr>
+        <w:t>const</w:t>
       </w:r>
       <w:proofErr w:type="spellEnd"/>
       <w:r>
         <w:rPr>
           <w:rFonts w:ascii="Courier New" w:hAnsi="Courier New" w:cs="Courier New"/>
-          <w:color w:val="000000"/>
-          <w:sz w:val="20"/>
-          <w:szCs w:val="20"/>
-          <w:lang w:val="en-GB"/>
-        </w:rPr>
-        <w:t>(</w:t>
-      </w:r>
-      <w:proofErr w:type="gramEnd"/>
-      <w:r>
-        <w:rPr>
-          <w:rFonts w:ascii="Courier New" w:hAnsi="Courier New" w:cs="Courier New"/>
-          <w:color w:val="000000"/>
-          <w:sz w:val="20"/>
-          <w:szCs w:val="20"/>
-          <w:lang w:val="en-GB"/>
-        </w:rPr>
-        <w:t>);</w:t>
+          <w:color w:val="3F7F5F"/>
+          <w:sz w:val="20"/>
+          <w:szCs w:val="20"/>
+          <w:lang w:val="en-GB"/>
+        </w:rPr>
+        <w:t>]</w:t>
       </w:r>
     </w:p>
     <w:p>
@@ -147,7 +99,7 @@
           <w:szCs w:val="20"/>
           <w:lang w:val="en-GB"/>
         </w:rPr>
-        <w:t xml:space="preserve">TRESOR </w:t>
+        <w:t xml:space="preserve">TYPE </w:t>
       </w:r>
       <w:proofErr w:type="spellStart"/>
       <w:proofErr w:type="gramStart"/>
@@ -159,7 +111,7 @@
           <w:szCs w:val="20"/>
           <w:lang w:val="en-GB"/>
         </w:rPr>
-        <w:t>getTresor</w:t>
+        <w:t>getType</w:t>
       </w:r>
       <w:proofErr w:type="spellEnd"/>
       <w:r>
@@ -197,6 +149,50 @@
           <w:lang w:val="en-GB"/>
         </w:rPr>
       </w:pPr>
+      <w:r>
+        <w:rPr>
+          <w:rFonts w:ascii="Courier New" w:hAnsi="Courier New" w:cs="Courier New"/>
+          <w:color w:val="000000"/>
+          <w:sz w:val="20"/>
+          <w:szCs w:val="20"/>
+          <w:lang w:val="en-GB"/>
+        </w:rPr>
+        <w:t xml:space="preserve">TRESOR </w:t>
+      </w:r>
+      <w:proofErr w:type="spellStart"/>
+      <w:proofErr w:type="gramStart"/>
+      <w:r>
+        <w:rPr>
+          <w:rFonts w:ascii="Courier New" w:hAnsi="Courier New" w:cs="Courier New"/>
+          <w:color w:val="000000"/>
+          <w:sz w:val="20"/>
+          <w:szCs w:val="20"/>
+          <w:lang w:val="en-GB"/>
+        </w:rPr>
+        <w:t>getTresor</w:t>
+      </w:r>
+      <w:proofErr w:type="spellEnd"/>
+      <w:r>
+        <w:rPr>
+          <w:rFonts w:ascii="Courier New" w:hAnsi="Courier New" w:cs="Courier New"/>
+          <w:color w:val="000000"/>
+          <w:sz w:val="20"/>
+          <w:szCs w:val="20"/>
+          <w:lang w:val="en-GB"/>
+        </w:rPr>
+        <w:t>(</w:t>
+      </w:r>
+      <w:proofErr w:type="gramEnd"/>
+      <w:r>
+        <w:rPr>
+          <w:rFonts w:ascii="Courier New" w:hAnsi="Courier New" w:cs="Courier New"/>
+          <w:color w:val="000000"/>
+          <w:sz w:val="20"/>
+          <w:szCs w:val="20"/>
+          <w:lang w:val="en-GB"/>
+        </w:rPr>
+        <w:t>);</w:t>
+      </w:r>
     </w:p>
     <w:p>
       <w:pPr>
@@ -211,16 +207,6 @@
           <w:lang w:val="en-GB"/>
         </w:rPr>
       </w:pPr>
-      <w:r>
-        <w:rPr>
-          <w:rFonts w:ascii="Courier New" w:hAnsi="Courier New" w:cs="Courier New"/>
-          <w:color w:val="3F7F5F"/>
-          <w:sz w:val="20"/>
-          <w:szCs w:val="20"/>
-          <w:lang w:val="en-GB"/>
-        </w:rPr>
-        <w:t>// [invariants]</w:t>
-      </w:r>
     </w:p>
     <w:p>
       <w:pPr>
@@ -238,13 +224,15 @@
       <w:r>
         <w:rPr>
           <w:rFonts w:ascii="Courier New" w:hAnsi="Courier New" w:cs="Courier New"/>
-          <w:color w:val="000000"/>
-          <w:sz w:val="20"/>
-          <w:szCs w:val="20"/>
-          <w:lang w:val="en-GB"/>
-        </w:rPr>
-        <w:tab/>
-      </w:r>
+          <w:color w:val="3F7F5F"/>
+          <w:sz w:val="20"/>
+          <w:szCs w:val="20"/>
+          <w:lang w:val="en-GB"/>
+        </w:rPr>
+        <w:t>// [invariants]</w:t>
+      </w:r>
+      <w:bookmarkStart w:id="0" w:name="_GoBack"/>
+      <w:bookmarkEnd w:id="0"/>
     </w:p>
     <w:p>
       <w:pPr>
@@ -259,72 +247,6 @@
           <w:lang w:val="en-GB"/>
         </w:rPr>
       </w:pPr>
-      <w:r>
-        <w:rPr>
-          <w:rFonts w:ascii="Courier New" w:hAnsi="Courier New" w:cs="Courier New"/>
-          <w:color w:val="3F7F5F"/>
-          <w:sz w:val="20"/>
-          <w:szCs w:val="20"/>
-          <w:lang w:val="en-GB"/>
-        </w:rPr>
-        <w:t>// \</w:t>
-      </w:r>
-      <w:r>
-        <w:rPr>
-          <w:rFonts w:ascii="Courier New" w:hAnsi="Courier New" w:cs="Courier New"/>
-          <w:color w:val="3F7F5F"/>
-          <w:sz w:val="20"/>
-          <w:szCs w:val="20"/>
-          <w:u w:val="single"/>
-          <w:lang w:val="en-GB"/>
-        </w:rPr>
-        <w:t>pre</w:t>
-      </w:r>
-      <w:r>
-        <w:rPr>
-          <w:rFonts w:ascii="Courier New" w:hAnsi="Courier New" w:cs="Courier New"/>
-          <w:color w:val="3F7F5F"/>
-          <w:sz w:val="20"/>
-          <w:szCs w:val="20"/>
-          <w:lang w:val="en-GB"/>
-        </w:rPr>
-        <w:t xml:space="preserve"> </w:t>
-      </w:r>
-      <w:proofErr w:type="spellStart"/>
-      <w:proofErr w:type="gramStart"/>
-      <w:r>
-        <w:rPr>
-          <w:rFonts w:ascii="Courier New" w:hAnsi="Courier New" w:cs="Courier New"/>
-          <w:color w:val="3F7F5F"/>
-          <w:sz w:val="20"/>
-          <w:szCs w:val="20"/>
-          <w:u w:val="single"/>
-          <w:lang w:val="en-GB"/>
-        </w:rPr>
-        <w:t>init</w:t>
-      </w:r>
-      <w:proofErr w:type="spellEnd"/>
-      <w:r>
-        <w:rPr>
-          <w:rFonts w:ascii="Courier New" w:hAnsi="Courier New" w:cs="Courier New"/>
-          <w:color w:val="3F7F5F"/>
-          <w:sz w:val="20"/>
-          <w:szCs w:val="20"/>
-          <w:lang w:val="en-GB"/>
-        </w:rPr>
-        <w:t>(</w:t>
-      </w:r>
-      <w:proofErr w:type="gramEnd"/>
-      <w:r>
-        <w:rPr>
-          <w:rFonts w:ascii="Courier New" w:hAnsi="Courier New" w:cs="Courier New"/>
-          <w:color w:val="3F7F5F"/>
-          <w:sz w:val="20"/>
-          <w:szCs w:val="20"/>
-          <w:lang w:val="en-GB"/>
-        </w:rPr>
-        <w:t>m)</w:t>
-      </w:r>
     </w:p>
     <w:p>
       <w:pPr>
@@ -347,7 +269,28 @@
           <w:szCs w:val="20"/>
           <w:lang w:val="en-GB"/>
         </w:rPr>
-        <w:t xml:space="preserve">// \post </w:t>
+        <w:t>// \</w:t>
+      </w:r>
+      <w:r>
+        <w:rPr>
+          <w:rFonts w:ascii="Courier New" w:hAnsi="Courier New" w:cs="Courier New"/>
+          <w:color w:val="3F7F5F"/>
+          <w:sz w:val="20"/>
+          <w:szCs w:val="20"/>
+          <w:u w:val="single"/>
+          <w:lang w:val="en-GB"/>
+        </w:rPr>
+        <w:t>pre</w:t>
+      </w:r>
+      <w:r>
+        <w:rPr>
+          <w:rFonts w:ascii="Courier New" w:hAnsi="Courier New" w:cs="Courier New"/>
+          <w:color w:val="3F7F5F"/>
+          <w:sz w:val="20"/>
+          <w:szCs w:val="20"/>
+          <w:lang w:val="en-GB"/>
+        </w:rPr>
+        <w:t xml:space="preserve"> </w:t>
       </w:r>
       <w:proofErr w:type="spellStart"/>
       <w:proofErr w:type="gramStart"/>
@@ -357,9 +300,10 @@
           <w:color w:val="3F7F5F"/>
           <w:sz w:val="20"/>
           <w:szCs w:val="20"/>
-          <w:lang w:val="en-GB"/>
-        </w:rPr>
-        <w:t>getType</w:t>
+          <w:u w:val="single"/>
+          <w:lang w:val="en-GB"/>
+        </w:rPr>
+        <w:t>init</w:t>
       </w:r>
       <w:proofErr w:type="spellEnd"/>
       <w:r>
@@ -372,7 +316,6 @@
         </w:rPr>
         <w:t>(</w:t>
       </w:r>
-      <w:proofErr w:type="spellStart"/>
       <w:proofErr w:type="gramEnd"/>
       <w:r>
         <w:rPr>
@@ -380,44 +323,9 @@
           <w:color w:val="3F7F5F"/>
           <w:sz w:val="20"/>
           <w:szCs w:val="20"/>
-          <w:u w:val="single"/>
-          <w:lang w:val="en-GB"/>
-        </w:rPr>
-        <w:t>init</w:t>
-      </w:r>
-      <w:proofErr w:type="spellEnd"/>
-      <w:r>
-        <w:rPr>
-          <w:rFonts w:ascii="Courier New" w:hAnsi="Courier New" w:cs="Courier New"/>
-          <w:color w:val="3F7F5F"/>
-          <w:sz w:val="20"/>
-          <w:szCs w:val="20"/>
-          <w:lang w:val="en-GB"/>
-        </w:rPr>
-        <w:t xml:space="preserve">(x, y, type, </w:t>
-      </w:r>
-      <w:proofErr w:type="spellStart"/>
-      <w:r>
-        <w:rPr>
-          <w:rFonts w:ascii="Courier New" w:hAnsi="Courier New" w:cs="Courier New"/>
-          <w:color w:val="3F7F5F"/>
-          <w:sz w:val="20"/>
-          <w:szCs w:val="20"/>
-          <w:u w:val="single"/>
-          <w:lang w:val="en-GB"/>
-        </w:rPr>
-        <w:t>tresor</w:t>
-      </w:r>
-      <w:proofErr w:type="spellEnd"/>
-      <w:r>
-        <w:rPr>
-          <w:rFonts w:ascii="Courier New" w:hAnsi="Courier New" w:cs="Courier New"/>
-          <w:color w:val="3F7F5F"/>
-          <w:sz w:val="20"/>
-          <w:szCs w:val="20"/>
-          <w:lang w:val="en-GB"/>
-        </w:rPr>
-        <w:t>)) = type</w:t>
+          <w:lang w:val="en-GB"/>
+        </w:rPr>
+        <w:t>m)</w:t>
       </w:r>
     </w:p>
     <w:p>
@@ -453,6 +361,64 @@
           <w:szCs w:val="20"/>
           <w:lang w:val="en-GB"/>
         </w:rPr>
+        <w:t>getType</w:t>
+      </w:r>
+      <w:proofErr w:type="spellEnd"/>
+      <w:r>
+        <w:rPr>
+          <w:rFonts w:ascii="Courier New" w:hAnsi="Courier New" w:cs="Courier New"/>
+          <w:color w:val="3F7F5F"/>
+          <w:sz w:val="20"/>
+          <w:szCs w:val="20"/>
+          <w:lang w:val="en-GB"/>
+        </w:rPr>
+        <w:t>(</w:t>
+      </w:r>
+      <w:proofErr w:type="gramEnd"/>
+      <w:r>
+        <w:rPr>
+          <w:rFonts w:ascii="Courier New" w:hAnsi="Courier New" w:cs="Courier New"/>
+          <w:color w:val="3F7F5F"/>
+          <w:sz w:val="20"/>
+          <w:szCs w:val="20"/>
+          <w:lang w:val="en-GB"/>
+        </w:rPr>
+        <w:t>) = type</w:t>
+      </w:r>
+    </w:p>
+    <w:p>
+      <w:pPr>
+        <w:autoSpaceDE w:val="0"/>
+        <w:autoSpaceDN w:val="0"/>
+        <w:adjustRightInd w:val="0"/>
+        <w:spacing w:after="0" w:line="240" w:lineRule="auto"/>
+        <w:rPr>
+          <w:rFonts w:ascii="Courier New" w:hAnsi="Courier New" w:cs="Courier New"/>
+          <w:sz w:val="20"/>
+          <w:szCs w:val="20"/>
+          <w:lang w:val="en-GB"/>
+        </w:rPr>
+      </w:pPr>
+      <w:r>
+        <w:rPr>
+          <w:rFonts w:ascii="Courier New" w:hAnsi="Courier New" w:cs="Courier New"/>
+          <w:color w:val="3F7F5F"/>
+          <w:sz w:val="20"/>
+          <w:szCs w:val="20"/>
+          <w:lang w:val="en-GB"/>
+        </w:rPr>
+        <w:t xml:space="preserve">// \post </w:t>
+      </w:r>
+      <w:proofErr w:type="spellStart"/>
+      <w:proofErr w:type="gramStart"/>
+      <w:r>
+        <w:rPr>
+          <w:rFonts w:ascii="Courier New" w:hAnsi="Courier New" w:cs="Courier New"/>
+          <w:color w:val="3F7F5F"/>
+          <w:sz w:val="20"/>
+          <w:szCs w:val="20"/>
+          <w:lang w:val="en-GB"/>
+        </w:rPr>
         <w:t>getTresor</w:t>
       </w:r>
       <w:proofErr w:type="spellEnd"/>
@@ -466,8 +432,18 @@
         </w:rPr>
         <w:t>(</w:t>
       </w:r>
+      <w:proofErr w:type="gramEnd"/>
+      <w:r>
+        <w:rPr>
+          <w:rFonts w:ascii="Courier New" w:hAnsi="Courier New" w:cs="Courier New"/>
+          <w:color w:val="3F7F5F"/>
+          <w:sz w:val="20"/>
+          <w:szCs w:val="20"/>
+          <w:lang w:val="en-GB"/>
+        </w:rPr>
+        <w:t xml:space="preserve">) = </w:t>
+      </w:r>
       <w:proofErr w:type="spellStart"/>
-      <w:proofErr w:type="gramEnd"/>
       <w:r>
         <w:rPr>
           <w:rFonts w:ascii="Courier New" w:hAnsi="Courier New" w:cs="Courier New"/>
@@ -477,63 +453,13 @@
           <w:u w:val="single"/>
           <w:lang w:val="en-GB"/>
         </w:rPr>
-        <w:t>init</w:t>
+        <w:t>tresor</w:t>
       </w:r>
       <w:proofErr w:type="spellEnd"/>
-      <w:r>
-        <w:rPr>
-          <w:rFonts w:ascii="Courier New" w:hAnsi="Courier New" w:cs="Courier New"/>
-          <w:color w:val="3F7F5F"/>
-          <w:sz w:val="20"/>
-          <w:szCs w:val="20"/>
-          <w:lang w:val="en-GB"/>
-        </w:rPr>
-        <w:t xml:space="preserve">(x, y, type, </w:t>
-      </w:r>
-      <w:proofErr w:type="spellStart"/>
-      <w:r>
-        <w:rPr>
-          <w:rFonts w:ascii="Courier New" w:hAnsi="Courier New" w:cs="Courier New"/>
-          <w:color w:val="3F7F5F"/>
-          <w:sz w:val="20"/>
-          <w:szCs w:val="20"/>
-          <w:u w:val="single"/>
-          <w:lang w:val="en-GB"/>
-        </w:rPr>
-        <w:t>tresor</w:t>
-      </w:r>
-      <w:proofErr w:type="spellEnd"/>
-      <w:r>
-        <w:rPr>
-          <w:rFonts w:ascii="Courier New" w:hAnsi="Courier New" w:cs="Courier New"/>
-          <w:color w:val="3F7F5F"/>
-          <w:sz w:val="20"/>
-          <w:szCs w:val="20"/>
-          <w:lang w:val="en-GB"/>
-        </w:rPr>
-        <w:t xml:space="preserve">)) = </w:t>
-      </w:r>
-      <w:proofErr w:type="spellStart"/>
-      <w:r>
-        <w:rPr>
-          <w:rFonts w:ascii="Courier New" w:hAnsi="Courier New" w:cs="Courier New"/>
-          <w:color w:val="3F7F5F"/>
-          <w:sz w:val="20"/>
-          <w:szCs w:val="20"/>
-          <w:u w:val="single"/>
-          <w:lang w:val="en-GB"/>
-        </w:rPr>
-        <w:t>tresor</w:t>
-      </w:r>
-      <w:proofErr w:type="spellEnd"/>
-    </w:p>
-    <w:p>
-      <w:pPr>
-        <w:rPr>
-          <w:rFonts w:ascii="Courier New" w:hAnsi="Courier New" w:cs="Courier New"/>
-          <w:color w:val="000000"/>
-          <w:sz w:val="20"/>
-          <w:szCs w:val="20"/>
+    </w:p>
+    <w:p>
+      <w:pPr>
+        <w:rPr>
           <w:lang w:val="en-GB"/>
         </w:rPr>
       </w:pPr>
@@ -581,19 +507,20 @@
           <w:szCs w:val="20"/>
           <w:lang w:val="en-GB"/>
         </w:rPr>
-        <w:t>(</w:t>
-      </w:r>
+        <w:t xml:space="preserve">(TYPE type, TRESOR </w:t>
+      </w:r>
+      <w:proofErr w:type="spellStart"/>
       <w:r>
         <w:rPr>
           <w:rFonts w:ascii="Courier New" w:hAnsi="Courier New" w:cs="Courier New"/>
           <w:color w:val="000000"/>
           <w:sz w:val="20"/>
           <w:szCs w:val="20"/>
-          <w:highlight w:val="lightGray"/>
-          <w:lang w:val="en-GB"/>
-        </w:rPr>
-        <w:t>TYPE</w:t>
-      </w:r>
+          <w:lang w:val="en-GB"/>
+        </w:rPr>
+        <w:t>tresor</w:t>
+      </w:r>
+      <w:proofErr w:type="spellEnd"/>
       <w:r>
         <w:rPr>
           <w:rFonts w:ascii="Courier New" w:hAnsi="Courier New" w:cs="Courier New"/>
@@ -602,37 +529,8 @@
           <w:szCs w:val="20"/>
           <w:lang w:val="en-GB"/>
         </w:rPr>
-        <w:t xml:space="preserve"> type, TRESOR </w:t>
-      </w:r>
-      <w:proofErr w:type="spellStart"/>
-      <w:r>
-        <w:rPr>
-          <w:rFonts w:ascii="Courier New" w:hAnsi="Courier New" w:cs="Courier New"/>
-          <w:color w:val="000000"/>
-          <w:sz w:val="20"/>
-          <w:szCs w:val="20"/>
-          <w:lang w:val="en-GB"/>
-        </w:rPr>
-        <w:t>tresor</w:t>
-      </w:r>
-      <w:proofErr w:type="spellEnd"/>
-      <w:r>
-        <w:rPr>
-          <w:rFonts w:ascii="Courier New" w:hAnsi="Courier New" w:cs="Courier New"/>
-          <w:color w:val="000000"/>
-          <w:sz w:val="20"/>
-          <w:szCs w:val="20"/>
-          <w:lang w:val="en-GB"/>
-        </w:rPr>
         <w:t>);</w:t>
       </w:r>
-    </w:p>
-    <w:p>
-      <w:pPr>
-        <w:rPr>
-          <w:lang w:val="en-GB"/>
-        </w:rPr>
-      </w:pPr>
     </w:p>
     <w:p>
       <w:r>
@@ -761,10 +659,7 @@
         <w:t xml:space="preserve"> </w:t>
       </w:r>
       <w:r>
-        <w:t>MURBRIQUE</w:t>
-      </w:r>
-      <w:r>
-        <w:t xml:space="preserve"> et </w:t>
+        <w:t xml:space="preserve">MURBRIQUE et </w:t>
       </w:r>
       <w:proofErr w:type="spellStart"/>
       <w:r>
@@ -778,16 +673,10 @@
         <w:t xml:space="preserve"> </w:t>
       </w:r>
       <w:r>
-        <w:t>DETONATOR</w:t>
-      </w:r>
-      <w:r>
-        <w:t>.</w:t>
-      </w:r>
-    </w:p>
-    <w:p>
-      <w:bookmarkStart w:id="0" w:name="_GoBack"/>
-      <w:bookmarkEnd w:id="0"/>
-    </w:p>
+        <w:t>DETONATOR.</w:t>
+      </w:r>
+    </w:p>
+    <w:p/>
     <w:sectPr>
       <w:pgSz w:w="11906" w:h="16838"/>
       <w:pgMar w:top="1417" w:right="1417" w:bottom="1417" w:left="1417" w:header="708" w:footer="708" w:gutter="0"/>

</xml_diff>